<commit_message>
Finished Register code, styled Budget, added Login code
</commit_message>
<xml_diff>
--- a/ERrules Must update.docx
+++ b/ERrules Must update.docx
@@ -26,25 +26,94 @@
         <w:t xml:space="preserve"> may</w:t>
       </w:r>
       <w:r>
-        <w:t xml:space="preserve"> create any number of GOALs. Each GOAL may only be created by one and only one USER.</w:t>
+        <w:t xml:space="preserve"> </w:t>
+      </w:r>
+      <w:r>
+        <w:t>write</w:t>
+      </w:r>
+      <w:r>
+        <w:t xml:space="preserve"> any number of </w:t>
+      </w:r>
+      <w:r>
+        <w:t>NOTEs</w:t>
+      </w:r>
+      <w:r>
+        <w:t xml:space="preserve">. Each </w:t>
+      </w:r>
+      <w:r>
+        <w:t>NOTE</w:t>
+      </w:r>
+      <w:r>
+        <w:t xml:space="preserve"> may only be created </w:t>
+      </w:r>
+      <w:r>
+        <w:t xml:space="preserve">and edited </w:t>
+      </w:r>
+      <w:r>
+        <w:t>by one and only one USER.</w:t>
       </w:r>
     </w:p>
     <w:p/>
     <w:p>
       <w:r>
-        <w:t xml:space="preserve">A USER may write any number of NOTEs. </w:t>
-      </w:r>
-      <w:r>
-        <w:t xml:space="preserve">Each NOTE may </w:t>
-      </w:r>
-      <w:r>
-        <w:t>be created by only one USER.</w:t>
+        <w:t xml:space="preserve">A USER may </w:t>
+      </w:r>
+      <w:r>
+        <w:t>create</w:t>
+      </w:r>
+      <w:r>
+        <w:t xml:space="preserve"> </w:t>
+      </w:r>
+      <w:r>
+        <w:t>up to 5</w:t>
+      </w:r>
+      <w:r>
+        <w:t xml:space="preserve"> </w:t>
+      </w:r>
+      <w:r>
+        <w:t>EXCERCISEs</w:t>
+      </w:r>
+      <w:r>
+        <w:t xml:space="preserve">. </w:t>
+      </w:r>
+      <w:r>
+        <w:t xml:space="preserve">Each </w:t>
+      </w:r>
+      <w:r>
+        <w:t>EXCERCISE</w:t>
+      </w:r>
+      <w:r>
+        <w:t xml:space="preserve"> may </w:t>
+      </w:r>
+      <w:r>
+        <w:t xml:space="preserve">be viewed </w:t>
+      </w:r>
+      <w:r>
+        <w:t xml:space="preserve">and created </w:t>
+      </w:r>
+      <w:r>
+        <w:t>by one and only one USER.</w:t>
       </w:r>
     </w:p>
     <w:p/>
     <w:p>
       <w:r>
-        <w:t>A USER may or may not submit one BUDGET. A BUDGET may be submitted by only one USER&gt;</w:t>
+        <w:t xml:space="preserve">A USER may or may not submit one BUDGET. A BUDGET may be </w:t>
+      </w:r>
+      <w:r>
+        <w:t>submitted</w:t>
+      </w:r>
+      <w:r>
+        <w:t xml:space="preserve"> by </w:t>
+      </w:r>
+      <w:r>
+        <w:t xml:space="preserve">one and </w:t>
+      </w:r>
+      <w:r>
+        <w:t>only one USER</w:t>
+      </w:r>
+      <w:r>
+        <w:t>.</w:t>
       </w:r>
     </w:p>
     <w:p/>

</xml_diff>